<commit_message>
Deleted some old files, added datafile, and started analyzing
</commit_message>
<xml_diff>
--- a/Writing/resultsOutline.docx
+++ b/Writing/resultsOutline.docx
@@ -155,37 +155,12 @@
                 <w:lang w:val="en-US"/>
               </w:rPr>
             </w:pPr>
-            <w:proofErr w:type="spellStart"/>
-            <w:r>
-              <w:rPr>
-                <w:rFonts w:ascii="Times New Roman" w:hAnsi="Times New Roman" w:cs="Times New Roman"/>
-                <w:lang w:val="en-US"/>
-              </w:rPr>
-              <w:t>Descriptives</w:t>
-            </w:r>
-            <w:proofErr w:type="spellEnd"/>
-            <w:r>
-              <w:rPr>
-                <w:rFonts w:ascii="Times New Roman" w:hAnsi="Times New Roman" w:cs="Times New Roman"/>
-                <w:lang w:val="en-US"/>
-              </w:rPr>
-              <w:t xml:space="preserve"> full dataset [sig + </w:t>
-            </w:r>
-            <w:proofErr w:type="spellStart"/>
-            <w:r>
-              <w:rPr>
-                <w:rFonts w:ascii="Times New Roman" w:hAnsi="Times New Roman" w:cs="Times New Roman"/>
-                <w:lang w:val="en-US"/>
-              </w:rPr>
-              <w:t>nonsig</w:t>
-            </w:r>
-            <w:proofErr w:type="spellEnd"/>
-            <w:r>
-              <w:rPr>
-                <w:rFonts w:ascii="Times New Roman" w:hAnsi="Times New Roman" w:cs="Times New Roman"/>
-                <w:lang w:val="en-US"/>
-              </w:rPr>
-              <w:t>]</w:t>
+            <w:r>
+              <w:rPr>
+                <w:rFonts w:ascii="Times New Roman" w:hAnsi="Times New Roman" w:cs="Times New Roman"/>
+                <w:lang w:val="en-US"/>
+              </w:rPr>
+              <w:t>Descriptives full dataset [sig + nonsig]</w:t>
             </w:r>
             <w:r>
               <w:rPr>
@@ -384,23 +359,7 @@
                 <w:rFonts w:ascii="Times New Roman" w:hAnsi="Times New Roman" w:cs="Times New Roman"/>
                 <w:lang w:val="en-US"/>
               </w:rPr>
-              <w:t>Observed effect distribution (</w:t>
-            </w:r>
-            <w:proofErr w:type="spellStart"/>
-            <w:r>
-              <w:rPr>
-                <w:rFonts w:ascii="Times New Roman" w:hAnsi="Times New Roman" w:cs="Times New Roman"/>
-                <w:lang w:val="en-US"/>
-              </w:rPr>
-              <w:t>nonsig</w:t>
-            </w:r>
-            <w:proofErr w:type="spellEnd"/>
-            <w:r>
-              <w:rPr>
-                <w:rFonts w:ascii="Times New Roman" w:hAnsi="Times New Roman" w:cs="Times New Roman"/>
-                <w:lang w:val="en-US"/>
-              </w:rPr>
-              <w:t xml:space="preserve"> only)</w:t>
+              <w:t>Observed effect distribution (nonsig only)</w:t>
             </w:r>
           </w:p>
           <w:p>
@@ -688,23 +647,7 @@
                 <w:rFonts w:ascii="Times New Roman" w:hAnsi="Times New Roman" w:cs="Times New Roman"/>
                 <w:lang w:val="en-US"/>
               </w:rPr>
-              <w:t xml:space="preserve"> [</w:t>
-            </w:r>
-            <w:proofErr w:type="spellStart"/>
-            <w:r>
-              <w:rPr>
-                <w:rFonts w:ascii="Times New Roman" w:hAnsi="Times New Roman" w:cs="Times New Roman"/>
-                <w:lang w:val="en-US"/>
-              </w:rPr>
-              <w:t>nonsig</w:t>
-            </w:r>
-            <w:proofErr w:type="spellEnd"/>
-            <w:r>
-              <w:rPr>
-                <w:rFonts w:ascii="Times New Roman" w:hAnsi="Times New Roman" w:cs="Times New Roman"/>
-                <w:lang w:val="en-US"/>
-              </w:rPr>
-              <w:t xml:space="preserve"> only</w:t>
+              <w:t xml:space="preserve"> [nonsig only</w:t>
             </w:r>
             <w:r>
               <w:rPr>
@@ -809,15 +752,7 @@
                 <w:rFonts w:ascii="Times New Roman" w:hAnsi="Times New Roman" w:cs="Times New Roman"/>
                 <w:lang w:val="en-US"/>
               </w:rPr>
-              <w:t>[</w:t>
-            </w:r>
-            <w:proofErr w:type="spellStart"/>
-            <w:r>
-              <w:rPr>
-                <w:rFonts w:ascii="Times New Roman" w:hAnsi="Times New Roman" w:cs="Times New Roman"/>
-                <w:lang w:val="en-US"/>
-              </w:rPr>
-              <w:t>H</w:t>
+              <w:t>[H</w:t>
             </w:r>
             <w:r>
               <w:rPr>
@@ -826,7 +761,6 @@
               </w:rPr>
               <w:t>1</w:t>
             </w:r>
-            <w:proofErr w:type="spellEnd"/>
             <w:r>
               <w:rPr>
                 <w:rFonts w:ascii="Times New Roman" w:hAnsi="Times New Roman" w:cs="Times New Roman"/>
@@ -953,23 +887,54 @@
                 <w:rFonts w:ascii="Times New Roman" w:hAnsi="Times New Roman" w:cs="Times New Roman"/>
                 <w:lang w:val="en-US"/>
               </w:rPr>
-              <w:t xml:space="preserve">XX; median; </w:t>
-            </w:r>
-            <w:commentRangeStart w:id="0"/>
-            <w:r>
-              <w:rPr>
-                <w:rFonts w:ascii="Times New Roman" w:hAnsi="Times New Roman" w:cs="Times New Roman"/>
-                <w:lang w:val="en-US"/>
-              </w:rPr>
-              <w:t>XX</w:t>
-            </w:r>
-            <w:commentRangeEnd w:id="0"/>
-            <w:r>
-              <w:rPr>
-                <w:rStyle w:val="CommentReference"/>
-              </w:rPr>
-              <w:commentReference w:id="0"/>
-            </w:r>
+              <w:t>25</w:t>
+            </w:r>
+            <w:r>
+              <w:rPr>
+                <w:rFonts w:ascii="Times New Roman" w:hAnsi="Times New Roman" w:cs="Times New Roman"/>
+                <w:vertAlign w:val="superscript"/>
+                <w:lang w:val="en-US"/>
+              </w:rPr>
+              <w:t>th</w:t>
+            </w:r>
+            <w:r>
+              <w:rPr>
+                <w:rFonts w:ascii="Times New Roman" w:hAnsi="Times New Roman" w:cs="Times New Roman"/>
+                <w:lang w:val="en-US"/>
+              </w:rPr>
+              <w:t xml:space="preserve"> percentile</w:t>
+            </w:r>
+            <w:r>
+              <w:rPr>
+                <w:rFonts w:ascii="Times New Roman" w:hAnsi="Times New Roman" w:cs="Times New Roman"/>
+                <w:lang w:val="en-US"/>
+              </w:rPr>
+              <w:t xml:space="preserve">; median; </w:t>
+            </w:r>
+            <w:r>
+              <w:rPr>
+                <w:rFonts w:ascii="Times New Roman" w:hAnsi="Times New Roman" w:cs="Times New Roman"/>
+                <w:lang w:val="en-US"/>
+              </w:rPr>
+              <w:t>75</w:t>
+            </w:r>
+            <w:r>
+              <w:rPr>
+                <w:rFonts w:ascii="Times New Roman" w:hAnsi="Times New Roman" w:cs="Times New Roman"/>
+                <w:vertAlign w:val="superscript"/>
+                <w:lang w:val="en-US"/>
+              </w:rPr>
+              <w:t>th</w:t>
+            </w:r>
+            <w:r>
+              <w:rPr>
+                <w:rFonts w:ascii="Times New Roman" w:hAnsi="Times New Roman" w:cs="Times New Roman"/>
+                <w:lang w:val="en-US"/>
+              </w:rPr>
+              <w:t xml:space="preserve"> percentile</w:t>
+            </w:r>
+            <w:bookmarkStart w:id="0" w:name="_GoBack"/>
+            <w:bookmarkEnd w:id="0"/>
             <w:r>
               <w:rPr>
                 <w:rFonts w:ascii="Times New Roman" w:hAnsi="Times New Roman" w:cs="Times New Roman"/>
@@ -1024,7 +989,6 @@
                 <w:lang w:val="en-US"/>
               </w:rPr>
             </w:pPr>
-            <w:proofErr w:type="spellStart"/>
             <w:r>
               <w:rPr>
                 <w:rFonts w:ascii="Times New Roman" w:hAnsi="Times New Roman" w:cs="Times New Roman"/>
@@ -1032,7 +996,6 @@
               </w:rPr>
               <w:t>ES</w:t>
             </w:r>
-            <w:proofErr w:type="spellEnd"/>
             <w:r>
               <w:rPr>
                 <w:rFonts w:ascii="Times New Roman" w:hAnsi="Times New Roman" w:cs="Times New Roman"/>
@@ -1094,8 +1057,7 @@
               </w:rPr>
               <w:t xml:space="preserve">See </w:t>
             </w:r>
-            <w:hyperlink r:id="rId7" w:history="1">
-              <w:proofErr w:type="spellStart"/>
+            <w:hyperlink r:id="rId5" w:history="1">
               <w:r>
                 <w:rPr>
                   <w:rStyle w:val="Hyperlink"/>
@@ -1104,7 +1066,6 @@
                 </w:rPr>
                 <w:t>simulationTable.xlsx</w:t>
               </w:r>
-              <w:proofErr w:type="spellEnd"/>
             </w:hyperlink>
           </w:p>
         </w:tc>
@@ -1128,15 +1089,7 @@
                 <w:rFonts w:ascii="Times New Roman" w:hAnsi="Times New Roman" w:cs="Times New Roman"/>
                 <w:lang w:val="en-US"/>
               </w:rPr>
-              <w:t>[</w:t>
-            </w:r>
-            <w:proofErr w:type="spellStart"/>
-            <w:r>
-              <w:rPr>
-                <w:rFonts w:ascii="Times New Roman" w:hAnsi="Times New Roman" w:cs="Times New Roman"/>
-                <w:lang w:val="en-US"/>
-              </w:rPr>
-              <w:t>H</w:t>
+              <w:t>[H</w:t>
             </w:r>
             <w:r>
               <w:rPr>
@@ -1145,92 +1098,27 @@
               </w:rPr>
               <w:t>2</w:t>
             </w:r>
-            <w:proofErr w:type="spellEnd"/>
-            <w:r>
-              <w:rPr>
-                <w:rFonts w:ascii="Times New Roman" w:hAnsi="Times New Roman" w:cs="Times New Roman"/>
-                <w:lang w:val="en-US"/>
-              </w:rPr>
-              <w:t xml:space="preserve">] As N, k, or </w:t>
-            </w:r>
-            <w:proofErr w:type="spellStart"/>
-            <w:r>
-              <w:rPr>
-                <w:rFonts w:ascii="Times New Roman" w:hAnsi="Times New Roman" w:cs="Times New Roman"/>
-                <w:lang w:val="en-US"/>
-              </w:rPr>
-              <w:t>ES</w:t>
-            </w:r>
-            <w:proofErr w:type="spellEnd"/>
-            <w:r>
-              <w:rPr>
-                <w:rFonts w:ascii="Times New Roman" w:hAnsi="Times New Roman" w:cs="Times New Roman"/>
-                <w:lang w:val="en-US"/>
-              </w:rPr>
-              <w:t xml:space="preserve"> increases, power increases.</w:t>
-            </w:r>
-          </w:p>
-          <w:p>
-            <w:pPr>
-              <w:rPr>
-                <w:rFonts w:ascii="Times New Roman" w:hAnsi="Times New Roman" w:cs="Times New Roman"/>
-                <w:lang w:val="en-US"/>
-              </w:rPr>
-            </w:pPr>
-            <w:r>
-              <w:rPr>
-                <w:rFonts w:ascii="Times New Roman" w:hAnsi="Times New Roman" w:cs="Times New Roman"/>
-                <w:lang w:val="en-US"/>
-              </w:rPr>
-              <w:t>[</w:t>
-            </w:r>
-            <w:proofErr w:type="spellStart"/>
-            <w:r>
-              <w:rPr>
-                <w:rFonts w:ascii="Times New Roman" w:hAnsi="Times New Roman" w:cs="Times New Roman"/>
-                <w:lang w:val="en-US"/>
-              </w:rPr>
-              <w:t>H3</w:t>
-            </w:r>
-            <w:proofErr w:type="spellEnd"/>
-            <w:r>
-              <w:rPr>
-                <w:rFonts w:ascii="Times New Roman" w:hAnsi="Times New Roman" w:cs="Times New Roman"/>
-                <w:lang w:val="en-US"/>
-              </w:rPr>
-              <w:t>] Specificity of the Fisher method is not violated (i.e. P(‘</w:t>
-            </w:r>
-            <w:proofErr w:type="spellStart"/>
-            <w:r>
-              <w:rPr>
-                <w:rFonts w:ascii="Times New Roman" w:hAnsi="Times New Roman" w:cs="Times New Roman"/>
-                <w:lang w:val="en-US"/>
-              </w:rPr>
-              <w:t>H1</w:t>
-            </w:r>
-            <w:proofErr w:type="spellEnd"/>
-            <w:r>
-              <w:rPr>
-                <w:rFonts w:ascii="Times New Roman" w:hAnsi="Times New Roman" w:cs="Times New Roman"/>
-                <w:lang w:val="en-US"/>
-              </w:rPr>
-              <w:t>’|</w:t>
-            </w:r>
-            <w:proofErr w:type="spellStart"/>
-            <w:r>
-              <w:rPr>
-                <w:rFonts w:ascii="Times New Roman" w:hAnsi="Times New Roman" w:cs="Times New Roman"/>
-                <w:lang w:val="en-US"/>
-              </w:rPr>
-              <w:t>H0</w:t>
-            </w:r>
-            <w:proofErr w:type="spellEnd"/>
-            <w:r>
-              <w:rPr>
-                <w:rFonts w:ascii="Times New Roman" w:hAnsi="Times New Roman" w:cs="Times New Roman"/>
-                <w:lang w:val="en-US"/>
-              </w:rPr>
-              <w:t>)=α)</w:t>
+            <w:r>
+              <w:rPr>
+                <w:rFonts w:ascii="Times New Roman" w:hAnsi="Times New Roman" w:cs="Times New Roman"/>
+                <w:lang w:val="en-US"/>
+              </w:rPr>
+              <w:t>] As N, k, or ES increases, power increases.</w:t>
+            </w:r>
+          </w:p>
+          <w:p>
+            <w:pPr>
+              <w:rPr>
+                <w:rFonts w:ascii="Times New Roman" w:hAnsi="Times New Roman" w:cs="Times New Roman"/>
+                <w:lang w:val="en-US"/>
+              </w:rPr>
+            </w:pPr>
+            <w:r>
+              <w:rPr>
+                <w:rFonts w:ascii="Times New Roman" w:hAnsi="Times New Roman" w:cs="Times New Roman"/>
+                <w:lang w:val="en-US"/>
+              </w:rPr>
+              <w:t>[H3] Specificity of the Fisher method is not violated (i.e. P(‘H1’|H0)=α)</w:t>
             </w:r>
           </w:p>
         </w:tc>
@@ -1254,23 +1142,7 @@
                 <w:rFonts w:ascii="Times New Roman" w:hAnsi="Times New Roman" w:cs="Times New Roman"/>
                 <w:lang w:val="en-US"/>
               </w:rPr>
-              <w:t>[</w:t>
-            </w:r>
-            <w:proofErr w:type="spellStart"/>
-            <w:r>
-              <w:rPr>
-                <w:rFonts w:ascii="Times New Roman" w:hAnsi="Times New Roman" w:cs="Times New Roman"/>
-                <w:lang w:val="en-US"/>
-              </w:rPr>
-              <w:t>H2</w:t>
-            </w:r>
-            <w:proofErr w:type="spellEnd"/>
-            <w:r>
-              <w:rPr>
-                <w:rFonts w:ascii="Times New Roman" w:hAnsi="Times New Roman" w:cs="Times New Roman"/>
-                <w:lang w:val="en-US"/>
-              </w:rPr>
-              <w:t xml:space="preserve">] </w:t>
+              <w:t xml:space="preserve">[H2] </w:t>
             </w:r>
             <w:r>
               <w:rPr>
@@ -1286,7 +1158,7 @@
               </w:rPr>
               <w:t xml:space="preserve"> See </w:t>
             </w:r>
-            <w:hyperlink r:id="rId8" w:history="1">
+            <w:hyperlink r:id="rId6" w:history="1">
               <w:r>
                 <w:rPr>
                   <w:rStyle w:val="Hyperlink"/>
@@ -1309,23 +1181,7 @@
                 <w:rFonts w:ascii="Times New Roman" w:hAnsi="Times New Roman" w:cs="Times New Roman"/>
                 <w:lang w:val="en-US"/>
               </w:rPr>
-              <w:t>[</w:t>
-            </w:r>
-            <w:proofErr w:type="spellStart"/>
-            <w:r>
-              <w:rPr>
-                <w:rFonts w:ascii="Times New Roman" w:hAnsi="Times New Roman" w:cs="Times New Roman"/>
-                <w:lang w:val="en-US"/>
-              </w:rPr>
-              <w:t>H3</w:t>
-            </w:r>
-            <w:proofErr w:type="spellEnd"/>
-            <w:r>
-              <w:rPr>
-                <w:rFonts w:ascii="Times New Roman" w:hAnsi="Times New Roman" w:cs="Times New Roman"/>
-                <w:lang w:val="en-US"/>
-              </w:rPr>
-              <w:t>] Confirmed</w:t>
+              <w:t>[H3] Confirmed</w:t>
             </w:r>
           </w:p>
         </w:tc>
@@ -1396,23 +1252,7 @@
                 <w:lang w:val="en-US"/>
               </w:rPr>
               <w:lastRenderedPageBreak/>
-              <w:t xml:space="preserve">proportions of </w:t>
-            </w:r>
-            <w:proofErr w:type="spellStart"/>
-            <w:r>
-              <w:rPr>
-                <w:rFonts w:ascii="Times New Roman" w:hAnsi="Times New Roman" w:cs="Times New Roman"/>
-                <w:lang w:val="en-US"/>
-              </w:rPr>
-              <w:t>signif</w:t>
-            </w:r>
-            <w:proofErr w:type="spellEnd"/>
-            <w:r>
-              <w:rPr>
-                <w:rFonts w:ascii="Times New Roman" w:hAnsi="Times New Roman" w:cs="Times New Roman"/>
-                <w:lang w:val="en-US"/>
-              </w:rPr>
-              <w:t xml:space="preserve"> fisher results per journal</w:t>
+              <w:t>proportions of signif fisher results per journal</w:t>
             </w:r>
             <w:r>
               <w:rPr>
@@ -1546,23 +1386,7 @@
                 <w:lang w:val="en-US"/>
               </w:rPr>
               <w:lastRenderedPageBreak/>
-              <w:t>[</w:t>
-            </w:r>
-            <w:proofErr w:type="spellStart"/>
-            <w:r>
-              <w:rPr>
-                <w:rFonts w:ascii="Times New Roman" w:hAnsi="Times New Roman" w:cs="Times New Roman"/>
-                <w:lang w:val="en-US"/>
-              </w:rPr>
-              <w:t>H4</w:t>
-            </w:r>
-            <w:proofErr w:type="spellEnd"/>
-            <w:r>
-              <w:rPr>
-                <w:rFonts w:ascii="Times New Roman" w:hAnsi="Times New Roman" w:cs="Times New Roman"/>
-                <w:lang w:val="en-US"/>
-              </w:rPr>
-              <w:t>] Ad hoc effect estimation yields effects &gt; 0</w:t>
+              <w:t>[H4] Ad hoc effect estimation yields effects &gt; 0</w:t>
             </w:r>
             <w:commentRangeEnd w:id="1"/>
             <w:r>
@@ -1857,23 +1681,7 @@
                 <w:rFonts w:ascii="Times New Roman" w:hAnsi="Times New Roman" w:cs="Times New Roman"/>
                 <w:lang w:val="en-US"/>
               </w:rPr>
-              <w:t xml:space="preserve">E.g., mean power of fisher test .9, and 1000 </w:t>
-            </w:r>
-            <w:proofErr w:type="spellStart"/>
-            <w:r>
-              <w:rPr>
-                <w:rFonts w:ascii="Times New Roman" w:hAnsi="Times New Roman" w:cs="Times New Roman"/>
-                <w:lang w:val="en-US"/>
-              </w:rPr>
-              <w:t>signif</w:t>
-            </w:r>
-            <w:proofErr w:type="spellEnd"/>
-            <w:r>
-              <w:rPr>
-                <w:rFonts w:ascii="Times New Roman" w:hAnsi="Times New Roman" w:cs="Times New Roman"/>
-                <w:lang w:val="en-US"/>
-              </w:rPr>
-              <w:t xml:space="preserve"> fisher found </w:t>
+              <w:t xml:space="preserve">E.g., mean power of fisher test .9, and 1000 signif fisher found </w:t>
             </w:r>
             <w:r>
               <w:rPr>
@@ -1919,39 +1727,7 @@
                 <w:lang w:val="en-US"/>
               </w:rPr>
               <w:lastRenderedPageBreak/>
-              <w:t>[</w:t>
-            </w:r>
-            <w:proofErr w:type="spellStart"/>
-            <w:r>
-              <w:rPr>
-                <w:rFonts w:ascii="Times New Roman" w:hAnsi="Times New Roman" w:cs="Times New Roman"/>
-                <w:lang w:val="en-US"/>
-              </w:rPr>
-              <w:t>H5</w:t>
-            </w:r>
-            <w:proofErr w:type="spellEnd"/>
-            <w:r>
-              <w:rPr>
-                <w:rFonts w:ascii="Times New Roman" w:hAnsi="Times New Roman" w:cs="Times New Roman"/>
-                <w:lang w:val="en-US"/>
-              </w:rPr>
-              <w:t xml:space="preserve">] </w:t>
-            </w:r>
-            <w:proofErr w:type="spellStart"/>
-            <w:r>
-              <w:rPr>
-                <w:rFonts w:ascii="Times New Roman" w:hAnsi="Times New Roman" w:cs="Times New Roman"/>
-                <w:lang w:val="en-US"/>
-              </w:rPr>
-              <w:t>Iff</w:t>
-            </w:r>
-            <w:proofErr w:type="spellEnd"/>
-            <w:r>
-              <w:rPr>
-                <w:rFonts w:ascii="Times New Roman" w:hAnsi="Times New Roman" w:cs="Times New Roman"/>
-                <w:lang w:val="en-US"/>
-              </w:rPr>
-              <w:t xml:space="preserve"> false negatives, then relation between </w:t>
+              <w:t xml:space="preserve">[H5] Iff false negatives, then relation between </w:t>
             </w:r>
             <w:r>
               <w:rPr>
@@ -1986,41 +1762,7 @@
                 <w:rFonts w:ascii="Times New Roman" w:hAnsi="Times New Roman" w:cs="Times New Roman"/>
                 <w:lang w:val="en-US"/>
               </w:rPr>
-              <w:t xml:space="preserve">(based on expected deviation from null in </w:t>
-            </w:r>
-            <w:proofErr w:type="spellStart"/>
-            <w:r>
-              <w:rPr>
-                <w:rFonts w:ascii="Times New Roman" w:hAnsi="Times New Roman" w:cs="Times New Roman"/>
-                <w:lang w:val="en-US"/>
-              </w:rPr>
-              <w:t>H1</w:t>
-            </w:r>
-            <w:proofErr w:type="spellEnd"/>
-            <w:r>
-              <w:rPr>
-                <w:rFonts w:ascii="Times New Roman" w:hAnsi="Times New Roman" w:cs="Times New Roman"/>
-                <w:lang w:val="en-US"/>
-              </w:rPr>
-              <w:t xml:space="preserve">, </w:t>
-            </w:r>
-            <w:bookmarkStart w:id="2" w:name="_GoBack"/>
-            <w:bookmarkEnd w:id="2"/>
-            <w:proofErr w:type="spellStart"/>
-            <w:r>
-              <w:rPr>
-                <w:rFonts w:ascii="Times New Roman" w:hAnsi="Times New Roman" w:cs="Times New Roman"/>
-                <w:lang w:val="en-US"/>
-              </w:rPr>
-              <w:t>H4</w:t>
-            </w:r>
-            <w:proofErr w:type="spellEnd"/>
-            <w:r>
-              <w:rPr>
-                <w:rFonts w:ascii="Times New Roman" w:hAnsi="Times New Roman" w:cs="Times New Roman"/>
-                <w:lang w:val="en-US"/>
-              </w:rPr>
-              <w:t>)</w:t>
+              <w:t>(based on expected deviation from null in H1, H4)</w:t>
             </w:r>
           </w:p>
         </w:tc>
@@ -2062,10 +1804,13 @@
 
 <file path=word/comments.xml><?xml version="1.0" encoding="utf-8"?>
 <w:comments xmlns:wpc="http://schemas.microsoft.com/office/word/2010/wordprocessingCanvas" xmlns:mc="http://schemas.openxmlformats.org/markup-compatibility/2006" xmlns:o="urn:schemas-microsoft-com:office:office" xmlns:r="http://schemas.openxmlformats.org/officeDocument/2006/relationships" xmlns:m="http://schemas.openxmlformats.org/officeDocument/2006/math" xmlns:v="urn:schemas-microsoft-com:vml" xmlns:wp14="http://schemas.microsoft.com/office/word/2010/wordprocessingDrawing" xmlns:wp="http://schemas.openxmlformats.org/drawingml/2006/wordprocessingDrawing" xmlns:w10="urn:schemas-microsoft-com:office:word" xmlns:w="http://schemas.openxmlformats.org/wordprocessingml/2006/main" xmlns:w14="http://schemas.microsoft.com/office/word/2010/wordml" xmlns:w15="http://schemas.microsoft.com/office/word/2012/wordml" xmlns:wpg="http://schemas.microsoft.com/office/word/2010/wordprocessingGroup" xmlns:wpi="http://schemas.microsoft.com/office/word/2010/wordprocessingInk" xmlns:wne="http://schemas.microsoft.com/office/word/2006/wordml" xmlns:wps="http://schemas.microsoft.com/office/word/2010/wordprocessingShape" mc:Ignorable="w14 w15 wp14">
-  <w:comment w:id="0" w:author="Chris Hartgerink" w:date="2014-05-19T13:50:00Z" w:initials="CH">
+  <w:comment w:id="1" w:author="Chris Hartgerink" w:date="2014-05-15T14:17:00Z" w:initials="CH">
     <w:p>
       <w:pPr>
         <w:pStyle w:val="CommentText"/>
+        <w:rPr>
+          <w:lang w:val="en-US"/>
+        </w:rPr>
       </w:pPr>
       <w:r>
         <w:rPr>
@@ -2074,22 +1819,9 @@
         <w:annotationRef/>
       </w:r>
       <w:r>
-        <w:t>Need to determine XX</w:t>
-      </w:r>
-    </w:p>
-  </w:comment>
-  <w:comment w:id="1" w:author="Chris Hartgerink" w:date="2014-05-15T14:17:00Z" w:initials="CH">
-    <w:p>
-      <w:pPr>
-        <w:pStyle w:val="CommentText"/>
-      </w:pPr>
-      <w:r>
         <w:rPr>
-          <w:rStyle w:val="CommentReference"/>
+          <w:lang w:val="en-US"/>
         </w:rPr>
-        <w:annotationRef/>
-      </w:r>
-      <w:r>
         <w:t>Redundant?</w:t>
       </w:r>
     </w:p>
@@ -2099,7 +1831,6 @@
 
 <file path=word/commentsExtended.xml><?xml version="1.0" encoding="utf-8"?>
 <w15:commentsEx xmlns:wpc="http://schemas.microsoft.com/office/word/2010/wordprocessingCanvas" xmlns:mc="http://schemas.openxmlformats.org/markup-compatibility/2006" xmlns:o="urn:schemas-microsoft-com:office:office" xmlns:r="http://schemas.openxmlformats.org/officeDocument/2006/relationships" xmlns:m="http://schemas.openxmlformats.org/officeDocument/2006/math" xmlns:v="urn:schemas-microsoft-com:vml" xmlns:wp14="http://schemas.microsoft.com/office/word/2010/wordprocessingDrawing" xmlns:wp="http://schemas.openxmlformats.org/drawingml/2006/wordprocessingDrawing" xmlns:w10="urn:schemas-microsoft-com:office:word" xmlns:w="http://schemas.openxmlformats.org/wordprocessingml/2006/main" xmlns:w14="http://schemas.microsoft.com/office/word/2010/wordml" xmlns:w15="http://schemas.microsoft.com/office/word/2012/wordml" xmlns:wpg="http://schemas.microsoft.com/office/word/2010/wordprocessingGroup" xmlns:wpi="http://schemas.microsoft.com/office/word/2010/wordprocessingInk" xmlns:wne="http://schemas.microsoft.com/office/word/2006/wordml" xmlns:wps="http://schemas.microsoft.com/office/word/2010/wordprocessingShape" mc:Ignorable="w14 w15 wp14">
-  <w15:commentEx w15:paraId="02EE1A4F" w15:done="0"/>
   <w15:commentEx w15:paraId="2CE30A31" w15:done="0"/>
 </w15:commentsEx>
 </file>

</xml_diff>